<commit_message>
them file tieng viet
them file tieng viet
</commit_message>
<xml_diff>
--- a/QuangHanh_TCLD_Document.docx
+++ b/QuangHanh_TCLD_Document.docx
@@ -746,6 +746,12 @@
     <w:p/>
     <w:sdt>
       <w:sdtPr>
+        <w:rPr>
+          <w:rFonts w:asciiTheme="minorHAnsi" w:eastAsiaTheme="minorHAnsi" w:hAnsiTheme="minorHAnsi" w:cstheme="minorBidi"/>
+          <w:color w:val="auto"/>
+          <w:sz w:val="22"/>
+          <w:szCs w:val="22"/>
+        </w:rPr>
         <w:id w:val="-689367615"/>
         <w:docPartObj>
           <w:docPartGallery w:val="Table of Contents"/>
@@ -754,13 +760,9 @@
       </w:sdtPr>
       <w:sdtEndPr>
         <w:rPr>
-          <w:rFonts w:asciiTheme="minorHAnsi" w:eastAsiaTheme="minorHAnsi" w:hAnsiTheme="minorHAnsi" w:cstheme="minorBidi"/>
           <w:b/>
           <w:bCs/>
           <w:noProof/>
-          <w:color w:val="auto"/>
-          <w:sz w:val="22"/>
-          <w:szCs w:val="22"/>
         </w:rPr>
       </w:sdtEndPr>
       <w:sdtContent>
@@ -3398,21 +3400,7 @@
                 <w:rStyle w:val="Hyperlink"/>
                 <w:noProof/>
               </w:rPr>
-              <w:t>Project man</w:t>
-            </w:r>
-            <w:r>
-              <w:rPr>
-                <w:rStyle w:val="Hyperlink"/>
-                <w:noProof/>
-              </w:rPr>
-              <w:t>a</w:t>
-            </w:r>
-            <w:r>
-              <w:rPr>
-                <w:rStyle w:val="Hyperlink"/>
-                <w:noProof/>
-              </w:rPr>
-              <w:t>gement plan</w:t>
+              <w:t>Project management plan</w:t>
             </w:r>
             <w:r>
               <w:rPr>
@@ -7147,19 +7135,23 @@
         <w:lastRenderedPageBreak/>
         <w:t>Introduction</w:t>
       </w:r>
-      <w:bookmarkStart w:id="1" w:name="_GoBack"/>
       <w:bookmarkEnd w:id="0"/>
-      <w:bookmarkEnd w:id="1"/>
     </w:p>
     <w:p>
       <w:pPr>
         <w:pStyle w:val="Heading2"/>
-      </w:pPr>
-      <w:bookmarkStart w:id="2" w:name="_Toc25336772"/>
-      <w:r>
+        <w:rPr>
+          <w:highlight w:val="yellow"/>
+        </w:rPr>
+      </w:pPr>
+      <w:bookmarkStart w:id="1" w:name="_Toc25336772"/>
+      <w:r>
+        <w:rPr>
+          <w:highlight w:val="yellow"/>
+        </w:rPr>
         <w:t>Purpose</w:t>
       </w:r>
-      <w:bookmarkEnd w:id="2"/>
+      <w:bookmarkEnd w:id="1"/>
     </w:p>
     <w:p/>
     <w:p>
@@ -7214,11 +7206,11 @@
       <w:pPr>
         <w:pStyle w:val="Heading2"/>
       </w:pPr>
-      <w:bookmarkStart w:id="3" w:name="_Toc25336773"/>
+      <w:bookmarkStart w:id="2" w:name="_Toc25336773"/>
       <w:r>
         <w:t>Project Information</w:t>
       </w:r>
-      <w:bookmarkEnd w:id="3"/>
+      <w:bookmarkEnd w:id="2"/>
     </w:p>
     <w:p>
       <w:pPr>
@@ -7517,11 +7509,11 @@
       <w:pPr>
         <w:pStyle w:val="Heading2"/>
       </w:pPr>
-      <w:bookmarkStart w:id="4" w:name="_Toc25336774"/>
+      <w:bookmarkStart w:id="3" w:name="_Toc25336774"/>
       <w:r>
         <w:t>The People</w:t>
       </w:r>
-      <w:bookmarkEnd w:id="4"/>
+      <w:bookmarkEnd w:id="3"/>
     </w:p>
     <w:p>
       <w:pPr>
@@ -7530,14 +7522,14 @@
           <w:highlight w:val="yellow"/>
         </w:rPr>
       </w:pPr>
-      <w:bookmarkStart w:id="5" w:name="_Toc25336775"/>
+      <w:bookmarkStart w:id="4" w:name="_Toc25336775"/>
       <w:r>
         <w:rPr>
           <w:highlight w:val="yellow"/>
         </w:rPr>
         <w:t>Supervisor</w:t>
       </w:r>
-      <w:bookmarkEnd w:id="5"/>
+      <w:bookmarkEnd w:id="4"/>
     </w:p>
     <w:p/>
     <w:tbl>
@@ -7968,14 +7960,14 @@
           <w:highlight w:val="yellow"/>
         </w:rPr>
       </w:pPr>
-      <w:bookmarkStart w:id="6" w:name="_Toc25336776"/>
+      <w:bookmarkStart w:id="5" w:name="_Toc25336776"/>
       <w:r>
         <w:rPr>
           <w:highlight w:val="yellow"/>
         </w:rPr>
         <w:t>Team Members</w:t>
       </w:r>
-      <w:bookmarkEnd w:id="6"/>
+      <w:bookmarkEnd w:id="5"/>
     </w:p>
     <w:p/>
     <w:tbl>
@@ -9118,10 +9110,20 @@
       <w:pPr>
         <w:pStyle w:val="Heading2"/>
       </w:pPr>
-      <w:bookmarkStart w:id="7" w:name="_Toc25336777"/>
+      <w:bookmarkStart w:id="6" w:name="_Toc25336777"/>
       <w:r>
         <w:lastRenderedPageBreak/>
         <w:t>Background</w:t>
+      </w:r>
+      <w:bookmarkEnd w:id="6"/>
+    </w:p>
+    <w:p>
+      <w:pPr>
+        <w:pStyle w:val="Heading3"/>
+      </w:pPr>
+      <w:bookmarkStart w:id="7" w:name="_Toc25336778"/>
+      <w:r>
+        <w:t>History</w:t>
       </w:r>
       <w:bookmarkEnd w:id="7"/>
     </w:p>
@@ -9129,9 +9131,9 @@
       <w:pPr>
         <w:pStyle w:val="Heading3"/>
       </w:pPr>
-      <w:bookmarkStart w:id="8" w:name="_Toc25336778"/>
-      <w:r>
-        <w:t>History of Quang Hanh - TKV</w:t>
+      <w:bookmarkStart w:id="8" w:name="_Toc25336779"/>
+      <w:r>
+        <w:t>Organizational structure</w:t>
       </w:r>
       <w:bookmarkEnd w:id="8"/>
     </w:p>
@@ -9139,9 +9141,9 @@
       <w:pPr>
         <w:pStyle w:val="Heading3"/>
       </w:pPr>
-      <w:bookmarkStart w:id="9" w:name="_Toc25336779"/>
-      <w:r>
-        <w:t>Organizational structure of Quang Hanh – TKV</w:t>
+      <w:bookmarkStart w:id="9" w:name="_Toc25336780"/>
+      <w:r>
+        <w:t>Department introduction</w:t>
       </w:r>
       <w:bookmarkEnd w:id="9"/>
     </w:p>
@@ -9149,9 +9151,9 @@
       <w:pPr>
         <w:pStyle w:val="Heading3"/>
       </w:pPr>
-      <w:bookmarkStart w:id="10" w:name="_Toc25336780"/>
-      <w:r>
-        <w:t>Business in Quang Hanh – TKV</w:t>
+      <w:bookmarkStart w:id="10" w:name="_Toc25336781"/>
+      <w:r>
+        <w:t>Responsibility in business of each department</w:t>
       </w:r>
       <w:bookmarkEnd w:id="10"/>
     </w:p>
@@ -9159,9 +9161,9 @@
       <w:pPr>
         <w:pStyle w:val="Heading3"/>
       </w:pPr>
-      <w:bookmarkStart w:id="11" w:name="_Toc25336781"/>
-      <w:r>
-        <w:t>Responsibility in business of each department</w:t>
+      <w:bookmarkStart w:id="11" w:name="_Toc25336782"/>
+      <w:r>
+        <w:t>Current system</w:t>
       </w:r>
       <w:bookmarkEnd w:id="11"/>
     </w:p>
@@ -9169,9 +9171,9 @@
       <w:pPr>
         <w:pStyle w:val="Heading3"/>
       </w:pPr>
-      <w:bookmarkStart w:id="12" w:name="_Toc25336782"/>
-      <w:r>
-        <w:t>Current system</w:t>
+      <w:bookmarkStart w:id="12" w:name="_Toc25336783"/>
+      <w:r>
+        <w:t>Business between TCLD department and other departments</w:t>
       </w:r>
       <w:bookmarkEnd w:id="12"/>
     </w:p>
@@ -9179,9 +9181,9 @@
       <w:pPr>
         <w:pStyle w:val="Heading3"/>
       </w:pPr>
-      <w:bookmarkStart w:id="13" w:name="_Toc25336783"/>
-      <w:r>
-        <w:t>Business between TCLD department and other departments</w:t>
+      <w:bookmarkStart w:id="13" w:name="_Toc25336784"/>
+      <w:r>
+        <w:t>Existing system</w:t>
       </w:r>
       <w:bookmarkEnd w:id="13"/>
     </w:p>
@@ -9189,17 +9191,7 @@
       <w:pPr>
         <w:pStyle w:val="Heading3"/>
       </w:pPr>
-      <w:bookmarkStart w:id="14" w:name="_Toc25336784"/>
-      <w:r>
-        <w:t>Existing system</w:t>
-      </w:r>
-      <w:bookmarkEnd w:id="14"/>
-    </w:p>
-    <w:p>
-      <w:pPr>
-        <w:pStyle w:val="Heading3"/>
-      </w:pPr>
-      <w:bookmarkStart w:id="15" w:name="_Toc25336785"/>
+      <w:bookmarkStart w:id="14" w:name="_Toc25336785"/>
       <w:r>
         <w:t xml:space="preserve">Conflict and </w:t>
       </w:r>
@@ -9209,56 +9201,277 @@
         </w:rPr>
         <w:t>difficulty of current system</w:t>
       </w:r>
-      <w:bookmarkEnd w:id="15"/>
+      <w:bookmarkEnd w:id="14"/>
     </w:p>
     <w:p>
       <w:pPr>
         <w:pStyle w:val="Heading2"/>
       </w:pPr>
-      <w:bookmarkStart w:id="16" w:name="_Toc25336786"/>
+      <w:bookmarkStart w:id="15" w:name="_Toc25336786"/>
       <w:r>
         <w:rPr>
           <w:rFonts w:eastAsiaTheme="minorHAnsi"/>
         </w:rPr>
         <w:t>The Proposed system</w:t>
       </w:r>
+      <w:bookmarkEnd w:id="15"/>
+    </w:p>
+    <w:p>
+      <w:pPr>
+        <w:pStyle w:val="Heading3"/>
+      </w:pPr>
+      <w:bookmarkStart w:id="16" w:name="_Toc25336787"/>
+      <w:r>
+        <w:t>The idea</w:t>
+      </w:r>
       <w:bookmarkEnd w:id="16"/>
     </w:p>
     <w:p>
       <w:pPr>
+        <w:ind w:firstLine="720"/>
+        <w:jc w:val="both"/>
+        <w:rPr>
+          <w:rFonts w:cs="Times New Roman"/>
+        </w:rPr>
+      </w:pPr>
+      <w:r>
+        <w:t>Considering the problems of the current manual system</w:t>
+      </w:r>
+      <w:r>
+        <w:rPr>
+          <w:rFonts w:cs="Times New Roman"/>
+          <w:szCs w:val="24"/>
+          <w:shd w:val="clear" w:color="auto" w:fill="F2F6FA"/>
+        </w:rPr>
+        <w:t>,</w:t>
+      </w:r>
+      <w:r>
+        <w:rPr>
+          <w:rFonts w:cs="Times New Roman"/>
+        </w:rPr>
+        <w:t xml:space="preserve"> </w:t>
+      </w:r>
+      <w:r>
+        <w:rPr>
+          <w:rFonts w:cs="Times New Roman"/>
+        </w:rPr>
+        <w:t>PMLOS</w:t>
+      </w:r>
+      <w:r>
+        <w:rPr>
+          <w:rFonts w:cs="Times New Roman"/>
+        </w:rPr>
+        <w:t xml:space="preserve"> was created to solve all those problems. This will be an intuitive,</w:t>
+      </w:r>
+      <w:r>
+        <w:rPr>
+          <w:rFonts w:eastAsia="Times New Roman" w:cs="Times New Roman"/>
+          <w:color w:val="222222"/>
+          <w:szCs w:val="24"/>
+          <w:lang w:val="en" w:eastAsia="zh-CN"/>
+        </w:rPr>
+        <w:t xml:space="preserve"> comprehensive</w:t>
+      </w:r>
+      <w:r>
+        <w:rPr>
+          <w:rFonts w:cs="Times New Roman"/>
+        </w:rPr>
+        <w:t xml:space="preserve"> management system, help the management becomes faster, multitasking, simpler, more efficient, eliminating the limitations of the system manual, improve productivity efficiency, minimize risk of error</w:t>
+      </w:r>
+      <w:r>
+        <w:rPr>
+          <w:rFonts w:cs="Times New Roman"/>
+        </w:rPr>
+        <w:t>.</w:t>
+      </w:r>
+      <w:r>
+        <w:rPr>
+          <w:rFonts w:cs="Times New Roman"/>
+        </w:rPr>
+        <w:t xml:space="preserve"> </w:t>
+      </w:r>
+      <w:r>
+        <w:rPr>
+          <w:rFonts w:cs="Times New Roman"/>
+        </w:rPr>
+        <w:t>Employees will be managed by</w:t>
+      </w:r>
+      <w:r>
+        <w:rPr>
+          <w:rFonts w:cs="Times New Roman"/>
+        </w:rPr>
+        <w:t xml:space="preserve"> department and certificate will be managed by employee. PMLOS will provide searching employee</w:t>
+      </w:r>
+      <w:r>
+        <w:rPr>
+          <w:rFonts w:cs="Times New Roman"/>
+        </w:rPr>
+        <w:t xml:space="preserve"> feature</w:t>
+      </w:r>
+      <w:r>
+        <w:rPr>
+          <w:rFonts w:cs="Times New Roman"/>
+        </w:rPr>
+        <w:t xml:space="preserve"> and filter by department feature to make searching information of an employee and his/her certificate more easily.</w:t>
+      </w:r>
+    </w:p>
+    <w:p>
+      <w:pPr>
         <w:pStyle w:val="Heading3"/>
       </w:pPr>
-      <w:bookmarkStart w:id="17" w:name="_Toc25336787"/>
-      <w:r>
-        <w:t>The idea</w:t>
+      <w:bookmarkStart w:id="17" w:name="_Toc25336788"/>
+      <w:r>
+        <w:t>Technical requirement</w:t>
       </w:r>
       <w:bookmarkEnd w:id="17"/>
     </w:p>
     <w:p>
       <w:pPr>
+        <w:jc w:val="both"/>
+      </w:pPr>
+      <w:r>
+        <w:tab/>
+      </w:r>
+      <w:r>
+        <w:t>Because the business of Quang Hanh Company involves work in the mines.</w:t>
+      </w:r>
+      <w:r>
+        <w:t xml:space="preserve"> M</w:t>
+      </w:r>
+      <w:r>
+        <w:t xml:space="preserve">ine is an extremely dangerous place with difficult and complicated. It is difficult to carry many devices, equipment and </w:t>
+      </w:r>
+      <w:r>
+        <w:t>in addition</w:t>
+      </w:r>
+      <w:r>
+        <w:t xml:space="preserve"> the </w:t>
+      </w:r>
+      <w:r>
+        <w:t>managers do not know much about computers and complex technology. With the condition of a Wi-Fi pit, PMLOS is built to website</w:t>
+      </w:r>
+      <w:r>
+        <w:t>,</w:t>
+      </w:r>
+      <w:r>
+        <w:t xml:space="preserve"> that will best suit</w:t>
+      </w:r>
+      <w:r>
+        <w:t xml:space="preserve"> with</w:t>
+      </w:r>
+      <w:r>
+        <w:t xml:space="preserve"> above conditions. </w:t>
+      </w:r>
+      <w:r>
+        <w:t>W</w:t>
+      </w:r>
+      <w:r>
+        <w:t>ith users using office IT to get acquainted with the software faster a</w:t>
+      </w:r>
+      <w:r>
+        <w:t>nd more user-friendly during using</w:t>
+      </w:r>
+      <w:r>
+        <w:t>.</w:t>
+      </w:r>
+      <w:r>
+        <w:t xml:space="preserve"> </w:t>
+      </w:r>
+      <w:r>
+        <w:t>Software will manages the server power, automatically disconnects data, links and takes over the control of the Company's existing digital radio system for power outage operation.</w:t>
+      </w:r>
+    </w:p>
+    <w:p>
+      <w:pPr>
         <w:pStyle w:val="Heading3"/>
       </w:pPr>
-      <w:bookmarkStart w:id="18" w:name="_Toc25336788"/>
-      <w:r>
-        <w:t>Technical requirement</w:t>
+      <w:bookmarkStart w:id="18" w:name="_Toc25336789"/>
+      <w:r>
+        <w:t>Functional</w:t>
+      </w:r>
+      <w:r>
+        <w:t xml:space="preserve"> </w:t>
+      </w:r>
+      <w:r>
+        <w:t>requirement</w:t>
       </w:r>
       <w:bookmarkEnd w:id="18"/>
     </w:p>
     <w:p>
       <w:pPr>
-        <w:pStyle w:val="Heading3"/>
-      </w:pPr>
-      <w:bookmarkStart w:id="19" w:name="_Toc25336789"/>
-      <w:r>
-        <w:t>Functional</w:t>
+        <w:jc w:val="both"/>
+      </w:pPr>
+      <w:r>
+        <w:tab/>
+      </w:r>
+      <w:r>
+        <w:t>Because there are many different positions in the labor</w:t>
       </w:r>
       <w:r>
         <w:t xml:space="preserve"> </w:t>
       </w:r>
       <w:r>
-        <w:t>requirement</w:t>
-      </w:r>
+        <w:t xml:space="preserve">organization </w:t>
+      </w:r>
+      <w:r>
+        <w:t>department</w:t>
+      </w:r>
+      <w:r>
+        <w:t>, the features and the screens will be assigned and only authorized people can handle the features and screens</w:t>
+      </w:r>
+      <w:r>
+        <w:t>. T</w:t>
+      </w:r>
+      <w:r>
+        <w:t xml:space="preserve">here are positions in the labor organization department such as paperwork </w:t>
+      </w:r>
+      <w:r>
+        <w:t>managers</w:t>
+      </w:r>
+      <w:r>
+        <w:t xml:space="preserve">, certificate managers, mobilization managers, labor productivity managers, and </w:t>
+      </w:r>
+      <w:r>
+        <w:t>department</w:t>
+      </w:r>
+      <w:r>
+        <w:t xml:space="preserve"> managers. So the features will be developed based on the positions and jobs in the labor organization </w:t>
+      </w:r>
+      <w:r>
+        <w:t>department</w:t>
+      </w:r>
+      <w:r>
+        <w:t xml:space="preserve"> </w:t>
+      </w:r>
+      <w:r>
+        <w:t>.</w:t>
+      </w:r>
+    </w:p>
+    <w:p>
+      <w:pPr>
+        <w:jc w:val="both"/>
+      </w:pPr>
+      <w:r>
+        <w:t xml:space="preserve">Đối với nhân viên quản lý hồ sơ và giấy tờ, vì khó khăn hiện tại của họ là việc quản lý trên excel còn bị phân tán ở nhiều file khác nhau gây </w:t>
+      </w:r>
+      <w:r>
+        <w:t>mất nhiều  thời gian</w:t>
+      </w:r>
+      <w:r>
+        <w:t xml:space="preserve"> cho việc tìm kiếm lại để sửa đổi cũng như </w:t>
+      </w:r>
+      <w:r>
+        <w:t xml:space="preserve">có rủi ro về mất mát dữ liệu nên phần mềm sẽ giúp nhân viên quản lý hồ sơ tâp trung hơn.sẽ có màn hình về quản lý hồ sơ nhân viên trong công ty dưới dạn danh sách. Khi chọn vào nhân viên sẽ có màn hình hiển thị toàn bộ thông tin của nhân viên này. Người quản lý có thể bổ sung cũng như sửa chữa thông tin trong hồ sơ của nhân viên này. Phần mềm cũng sẽ cung cấp khả năng tìm kiếm theo mã nhân viên, tên nhân viên hoặc lọc nhân viên theo phần xưởng giúp cho viêc tìm kiếm thông tin của nhân viên cần chỉnh sửa diễn ra nhanh chóng.Trong trang quản lý hồ sơ , người quản lý cũng có thể dể dàng thấy hồ sơ của nhân </w:t>
+      </w:r>
+      <w:r>
+        <w:lastRenderedPageBreak/>
+        <w:t xml:space="preserve">viên đang thiếu những gì để có thể thông báo cho </w:t>
+      </w:r>
+      <w:bookmarkStart w:id="19" w:name="_GoBack"/>
       <w:bookmarkEnd w:id="19"/>
+      <w:r>
+        <w:t>nhân viên đó bổ sung. Sau khi bổ sung hồ sơ, lịch sử về việc bổ sung hồ sơ cũng sẽ được lưu lại để trưởng phòng có thể quản lý.</w:t>
+      </w:r>
     </w:p>
     <w:p>
       <w:pPr>
@@ -11057,7 +11270,6 @@
   <w:style w:type="character" w:default="1" w:styleId="DefaultParagraphFont">
     <w:name w:val="Default Paragraph Font"/>
     <w:uiPriority w:val="1"/>
-    <w:semiHidden/>
     <w:unhideWhenUsed/>
   </w:style>
   <w:style w:type="table" w:default="1" w:styleId="TableNormal">
@@ -11562,7 +11774,7 @@
 </file>
 
 <file path=customXml/itemProps1.xml><?xml version="1.0" encoding="utf-8"?>
-<ds:datastoreItem xmlns:ds="http://schemas.openxmlformats.org/officeDocument/2006/customXml" ds:itemID="{775CDF7D-77E0-442D-8B0F-18DB309B1EBD}">
+<ds:datastoreItem xmlns:ds="http://schemas.openxmlformats.org/officeDocument/2006/customXml" ds:itemID="{216A8E17-1318-4540-AA95-D50C820B52DE}">
   <ds:schemaRefs>
     <ds:schemaRef ds:uri="http://schemas.openxmlformats.org/officeDocument/2006/bibliography"/>
   </ds:schemaRefs>

</xml_diff>

<commit_message>
update UM, update overview phan 4
update UM, update overview phan 4
</commit_message>
<xml_diff>
--- a/QuangHanh_TCLD_Document.docx
+++ b/QuangHanh_TCLD_Document.docx
@@ -40486,7 +40486,7 @@
           <v:shape id="_x0000_i1025" type="#_x0000_t75" style="width:455.4pt;height:112.8pt" o:ole="">
             <v:imagedata r:id="rId24" o:title=""/>
           </v:shape>
-          <o:OLEObject Type="Embed" ProgID="Visio.Drawing.15" ShapeID="_x0000_i1025" DrawAspect="Content" ObjectID="_1637075641" r:id="rId25"/>
+          <o:OLEObject Type="Embed" ProgID="Visio.Drawing.15" ShapeID="_x0000_i1025" DrawAspect="Content" ObjectID="_1637076075" r:id="rId25"/>
         </w:object>
       </w:r>
       <w:r>
@@ -40721,18 +40721,21 @@
         <w:lastRenderedPageBreak/>
         <w:t>Figure 4.2: Architecture layer design</w:t>
       </w:r>
+      <w:bookmarkStart w:id="50" w:name="_GoBack"/>
+      <w:bookmarkEnd w:id="50"/>
     </w:p>
     <w:p/>
     <w:p>
       <w:pPr>
         <w:pStyle w:val="Heading3"/>
       </w:pPr>
-      <w:bookmarkStart w:id="50" w:name="_Toc26462515"/>
+      <w:bookmarkStart w:id="51" w:name="_Toc26462515"/>
       <w:r>
         <w:t>Context diagram</w:t>
       </w:r>
-      <w:bookmarkEnd w:id="50"/>
+      <w:bookmarkEnd w:id="51"/>
     </w:p>
+    <w:p/>
     <w:p>
       <w:r>
         <w:pict>
@@ -40754,15 +40757,7 @@
         <w:rPr>
           <w:i/>
         </w:rPr>
-        <w:t xml:space="preserve">Figure 4.13: </w:t>
-      </w:r>
-      <w:bookmarkStart w:id="51" w:name="_GoBack"/>
-      <w:bookmarkEnd w:id="51"/>
-      <w:r>
-        <w:rPr>
-          <w:i/>
-        </w:rPr>
-        <w:t>system context diagram</w:t>
+        <w:t>Figure 4.13: system context diagram</w:t>
       </w:r>
     </w:p>
     <w:p/>
@@ -45536,7 +45531,7 @@
 </file>
 
 <file path=customXml/itemProps1.xml><?xml version="1.0" encoding="utf-8"?>
-<ds:datastoreItem xmlns:ds="http://schemas.openxmlformats.org/officeDocument/2006/customXml" ds:itemID="{E9AFC877-43B6-46ED-8EBC-B8EE723EC75C}">
+<ds:datastoreItem xmlns:ds="http://schemas.openxmlformats.org/officeDocument/2006/customXml" ds:itemID="{9DF397A6-1239-432A-8D0B-BE679743CA3E}">
   <ds:schemaRefs>
     <ds:schemaRef ds:uri="http://schemas.openxmlformats.org/officeDocument/2006/bibliography"/>
   </ds:schemaRefs>

</xml_diff>